<commit_message>
Update Makefile in Videos, Add Huntington-Hill
</commit_message>
<xml_diff>
--- a/Video_Documents/Hamilton_Example.docx
+++ b/Video_Documents/Hamilton_Example.docx
@@ -103,7 +103,12 @@
     </w:p>
     <w:bookmarkEnd w:id="20"/>
     <w:sectPr>
-      <w:footerReference r:id="rId9" w:type="default"/>
+      <w:headerReference r:id="rId10" w:type="even"/>
+      <w:headerReference r:id="rId9" w:type="default"/>
+      <w:footerReference r:id="rId12" w:type="even"/>
+      <w:footerReference r:id="rId14" w:type="default"/>
+      <w:headerReference r:id="rId11" w:type="first"/>
+      <w:footerReference r:id="rId13" w:type="first"/>
       <w:type w:val="continuous"/>
       <w:pgSz w:code="17" w:h="15840" w:orient="landscape" w:w="24480"/>
       <w:pgMar w:bottom="720" w:footer="288" w:gutter="0" w:header="288" w:left="720" w:right="720" w:top="720"/>
@@ -123,11 +128,37 @@
   <w:p>
     <w:pPr>
       <w:pStyle w:val="Footer"/>
+    </w:pPr>
+  </w:p>
+</w:ftr>
+</file>
+
+<file path=word/footer2.xml><?xml version="1.0" encoding="utf-8"?>
+<w:ftr xmlns:wpc="http://schemas.microsoft.com/office/word/2010/wordprocessingCanvas" xmlns:cx="http://schemas.microsoft.com/office/drawing/2014/chartex" xmlns:cx1="http://schemas.microsoft.com/office/drawing/2015/9/8/chartex" xmlns:cx2="http://schemas.microsoft.com/office/drawing/2015/10/21/chartex" xmlns:cx3="http://schemas.microsoft.com/office/drawing/2016/5/9/chartex" xmlns:cx4="http://schemas.microsoft.com/office/drawing/2016/5/10/chartex" xmlns:cx5="http://schemas.microsoft.com/office/drawing/2016/5/11/chartex" xmlns:cx6="http://schemas.microsoft.com/office/drawing/2016/5/12/chartex" xmlns:cx7="http://schemas.microsoft.com/office/drawing/2016/5/13/chartex" xmlns:cx8="http://schemas.microsoft.com/office/drawing/2016/5/14/chartex" xmlns:mc="http://schemas.openxmlformats.org/markup-compatibility/2006" xmlns:aink="http://schemas.microsoft.com/office/drawing/2016/ink" xmlns:am3d="http://schemas.microsoft.com/office/drawing/2017/model3d" xmlns:o="urn:schemas-microsoft-com:office:office" xmlns:r="http://schemas.openxmlformats.org/officeDocument/2006/relationships" xmlns:m="http://schemas.openxmlformats.org/officeDocument/2006/math" xmlns:v="urn:schemas-microsoft-com:vml" xmlns:wp14="http://schemas.microsoft.com/office/word/2010/wordprocessingDrawing" xmlns:wp="http://schemas.openxmlformats.org/drawingml/2006/wordprocessingDrawing" xmlns:w10="urn:schemas-microsoft-com:office:word" xmlns:w="http://schemas.openxmlformats.org/wordprocessingml/2006/main" xmlns:w14="http://schemas.microsoft.com/office/word/2010/wordml" xmlns:w15="http://schemas.microsoft.com/office/word/2012/wordml" xmlns:w16cex="http://schemas.microsoft.com/office/word/2018/wordml/cex" xmlns:w16cid="http://schemas.microsoft.com/office/word/2016/wordml/cid" xmlns:w16="http://schemas.microsoft.com/office/word/2018/wordml" xmlns:w16sdtdh="http://schemas.microsoft.com/office/word/2020/wordml/sdtdatahash" xmlns:w16se="http://schemas.microsoft.com/office/word/2015/wordml/symex" xmlns:wpg="http://schemas.microsoft.com/office/word/2010/wordprocessingGroup" xmlns:wpi="http://schemas.microsoft.com/office/word/2010/wordprocessingInk" xmlns:wne="http://schemas.microsoft.com/office/word/2006/wordml" xmlns:wps="http://schemas.microsoft.com/office/word/2010/wordprocessingShape" mc:Ignorable="w14 w15 w16se w16cid w16 w16cex w16sdtdh wp14">
+  <w:p>
+    <w:pPr>
+      <w:pStyle w:val="Footer"/>
       <w:rPr>
         <w:sz w:val="24"/>
         <w:szCs w:val="24"/>
       </w:rPr>
     </w:pPr>
+    <w:r>
+      <w:rPr>
+        <w:sz w:val="24"/>
+        <w:szCs w:val="24"/>
+      </w:rPr>
+      <w:t xml:space="preserve">Remixed from </w:t>
+    </w:r>
+    <w:r>
+      <w:rPr>
+        <w:i/>
+        <w:iCs/>
+        <w:sz w:val="24"/>
+        <w:szCs w:val="24"/>
+      </w:rPr>
+      <w:t xml:space="preserve">Math in Society </w:t>
+    </w:r>
     <w:r>
       <w:rPr>
         <w:sz w:val="24"/>
@@ -220,6 +251,16 @@
 </w:ftr>
 </file>
 
+<file path=word/footer3.xml><?xml version="1.0" encoding="utf-8"?>
+<w:ftr xmlns:wpc="http://schemas.microsoft.com/office/word/2010/wordprocessingCanvas" xmlns:cx="http://schemas.microsoft.com/office/drawing/2014/chartex" xmlns:cx1="http://schemas.microsoft.com/office/drawing/2015/9/8/chartex" xmlns:cx2="http://schemas.microsoft.com/office/drawing/2015/10/21/chartex" xmlns:cx3="http://schemas.microsoft.com/office/drawing/2016/5/9/chartex" xmlns:cx4="http://schemas.microsoft.com/office/drawing/2016/5/10/chartex" xmlns:cx5="http://schemas.microsoft.com/office/drawing/2016/5/11/chartex" xmlns:cx6="http://schemas.microsoft.com/office/drawing/2016/5/12/chartex" xmlns:cx7="http://schemas.microsoft.com/office/drawing/2016/5/13/chartex" xmlns:cx8="http://schemas.microsoft.com/office/drawing/2016/5/14/chartex" xmlns:mc="http://schemas.openxmlformats.org/markup-compatibility/2006" xmlns:aink="http://schemas.microsoft.com/office/drawing/2016/ink" xmlns:am3d="http://schemas.microsoft.com/office/drawing/2017/model3d" xmlns:o="urn:schemas-microsoft-com:office:office" xmlns:r="http://schemas.openxmlformats.org/officeDocument/2006/relationships" xmlns:m="http://schemas.openxmlformats.org/officeDocument/2006/math" xmlns:v="urn:schemas-microsoft-com:vml" xmlns:wp14="http://schemas.microsoft.com/office/word/2010/wordprocessingDrawing" xmlns:wp="http://schemas.openxmlformats.org/drawingml/2006/wordprocessingDrawing" xmlns:w10="urn:schemas-microsoft-com:office:word" xmlns:w="http://schemas.openxmlformats.org/wordprocessingml/2006/main" xmlns:w14="http://schemas.microsoft.com/office/word/2010/wordml" xmlns:w15="http://schemas.microsoft.com/office/word/2012/wordml" xmlns:w16cex="http://schemas.microsoft.com/office/word/2018/wordml/cex" xmlns:w16cid="http://schemas.microsoft.com/office/word/2016/wordml/cid" xmlns:w16="http://schemas.microsoft.com/office/word/2018/wordml" xmlns:w16sdtdh="http://schemas.microsoft.com/office/word/2020/wordml/sdtdatahash" xmlns:w16se="http://schemas.microsoft.com/office/word/2015/wordml/symex" xmlns:wpg="http://schemas.microsoft.com/office/word/2010/wordprocessingGroup" xmlns:wpi="http://schemas.microsoft.com/office/word/2010/wordprocessingInk" xmlns:wne="http://schemas.microsoft.com/office/word/2006/wordml" xmlns:wps="http://schemas.microsoft.com/office/word/2010/wordprocessingShape" mc:Ignorable="w14 w15 w16se w16cid w16 w16cex w16sdtdh wp14">
+  <w:p>
+    <w:pPr>
+      <w:pStyle w:val="Footer"/>
+    </w:pPr>
+  </w:p>
+</w:ftr>
+</file>
+
 <file path=word/footnotes.xml><?xml version="1.0" encoding="utf-8"?>
 <w:footnotes xmlns:w="http://schemas.openxmlformats.org/wordprocessingml/2006/main" xmlns:m="http://schemas.openxmlformats.org/officeDocument/2006/math" xmlns:r="http://schemas.openxmlformats.org/officeDocument/2006/relationships" xmlns:o="urn:schemas-microsoft-com:office:office" xmlns:v="urn:schemas-microsoft-com:vml" xmlns:w10="urn:schemas-microsoft-com:office:word" xmlns:a="http://schemas.openxmlformats.org/drawingml/2006/main" xmlns:pic="http://schemas.openxmlformats.org/drawingml/2006/picture" xmlns:wp="http://schemas.openxmlformats.org/drawingml/2006/wordprocessingDrawing">
   <w:footnote w:type="continuationSeparator" w:id="0">
@@ -237,6 +278,36 @@
     </w:p>
   </w:footnote>
 </w:footnotes>
+</file>
+
+<file path=word/header1.xml><?xml version="1.0" encoding="utf-8"?>
+<w:hdr xmlns:wpc="http://schemas.microsoft.com/office/word/2010/wordprocessingCanvas" xmlns:cx="http://schemas.microsoft.com/office/drawing/2014/chartex" xmlns:cx1="http://schemas.microsoft.com/office/drawing/2015/9/8/chartex" xmlns:cx2="http://schemas.microsoft.com/office/drawing/2015/10/21/chartex" xmlns:cx3="http://schemas.microsoft.com/office/drawing/2016/5/9/chartex" xmlns:cx4="http://schemas.microsoft.com/office/drawing/2016/5/10/chartex" xmlns:cx5="http://schemas.microsoft.com/office/drawing/2016/5/11/chartex" xmlns:cx6="http://schemas.microsoft.com/office/drawing/2016/5/12/chartex" xmlns:cx7="http://schemas.microsoft.com/office/drawing/2016/5/13/chartex" xmlns:cx8="http://schemas.microsoft.com/office/drawing/2016/5/14/chartex" xmlns:mc="http://schemas.openxmlformats.org/markup-compatibility/2006" xmlns:aink="http://schemas.microsoft.com/office/drawing/2016/ink" xmlns:am3d="http://schemas.microsoft.com/office/drawing/2017/model3d" xmlns:o="urn:schemas-microsoft-com:office:office" xmlns:r="http://schemas.openxmlformats.org/officeDocument/2006/relationships" xmlns:m="http://schemas.openxmlformats.org/officeDocument/2006/math" xmlns:v="urn:schemas-microsoft-com:vml" xmlns:wp14="http://schemas.microsoft.com/office/word/2010/wordprocessingDrawing" xmlns:wp="http://schemas.openxmlformats.org/drawingml/2006/wordprocessingDrawing" xmlns:w10="urn:schemas-microsoft-com:office:word" xmlns:w="http://schemas.openxmlformats.org/wordprocessingml/2006/main" xmlns:w14="http://schemas.microsoft.com/office/word/2010/wordml" xmlns:w15="http://schemas.microsoft.com/office/word/2012/wordml" xmlns:w16cex="http://schemas.microsoft.com/office/word/2018/wordml/cex" xmlns:w16cid="http://schemas.microsoft.com/office/word/2016/wordml/cid" xmlns:w16="http://schemas.microsoft.com/office/word/2018/wordml" xmlns:w16sdtdh="http://schemas.microsoft.com/office/word/2020/wordml/sdtdatahash" xmlns:w16se="http://schemas.microsoft.com/office/word/2015/wordml/symex" xmlns:wpg="http://schemas.microsoft.com/office/word/2010/wordprocessingGroup" xmlns:wpi="http://schemas.microsoft.com/office/word/2010/wordprocessingInk" xmlns:wne="http://schemas.microsoft.com/office/word/2006/wordml" xmlns:wps="http://schemas.microsoft.com/office/word/2010/wordprocessingShape" mc:Ignorable="w14 w15 w16se w16cid w16 w16cex w16sdtdh wp14">
+  <w:p>
+    <w:pPr>
+      <w:pStyle w:val="Header"/>
+    </w:pPr>
+  </w:p>
+</w:hdr>
+</file>
+
+<file path=word/header2.xml><?xml version="1.0" encoding="utf-8"?>
+<w:hdr xmlns:wpc="http://schemas.microsoft.com/office/word/2010/wordprocessingCanvas" xmlns:cx="http://schemas.microsoft.com/office/drawing/2014/chartex" xmlns:cx1="http://schemas.microsoft.com/office/drawing/2015/9/8/chartex" xmlns:cx2="http://schemas.microsoft.com/office/drawing/2015/10/21/chartex" xmlns:cx3="http://schemas.microsoft.com/office/drawing/2016/5/9/chartex" xmlns:cx4="http://schemas.microsoft.com/office/drawing/2016/5/10/chartex" xmlns:cx5="http://schemas.microsoft.com/office/drawing/2016/5/11/chartex" xmlns:cx6="http://schemas.microsoft.com/office/drawing/2016/5/12/chartex" xmlns:cx7="http://schemas.microsoft.com/office/drawing/2016/5/13/chartex" xmlns:cx8="http://schemas.microsoft.com/office/drawing/2016/5/14/chartex" xmlns:mc="http://schemas.openxmlformats.org/markup-compatibility/2006" xmlns:aink="http://schemas.microsoft.com/office/drawing/2016/ink" xmlns:am3d="http://schemas.microsoft.com/office/drawing/2017/model3d" xmlns:o="urn:schemas-microsoft-com:office:office" xmlns:r="http://schemas.openxmlformats.org/officeDocument/2006/relationships" xmlns:m="http://schemas.openxmlformats.org/officeDocument/2006/math" xmlns:v="urn:schemas-microsoft-com:vml" xmlns:wp14="http://schemas.microsoft.com/office/word/2010/wordprocessingDrawing" xmlns:wp="http://schemas.openxmlformats.org/drawingml/2006/wordprocessingDrawing" xmlns:w10="urn:schemas-microsoft-com:office:word" xmlns:w="http://schemas.openxmlformats.org/wordprocessingml/2006/main" xmlns:w14="http://schemas.microsoft.com/office/word/2010/wordml" xmlns:w15="http://schemas.microsoft.com/office/word/2012/wordml" xmlns:w16cex="http://schemas.microsoft.com/office/word/2018/wordml/cex" xmlns:w16cid="http://schemas.microsoft.com/office/word/2016/wordml/cid" xmlns:w16="http://schemas.microsoft.com/office/word/2018/wordml" xmlns:w16sdtdh="http://schemas.microsoft.com/office/word/2020/wordml/sdtdatahash" xmlns:w16se="http://schemas.microsoft.com/office/word/2015/wordml/symex" xmlns:wpg="http://schemas.microsoft.com/office/word/2010/wordprocessingGroup" xmlns:wpi="http://schemas.microsoft.com/office/word/2010/wordprocessingInk" xmlns:wne="http://schemas.microsoft.com/office/word/2006/wordml" xmlns:wps="http://schemas.microsoft.com/office/word/2010/wordprocessingShape" mc:Ignorable="w14 w15 w16se w16cid w16 w16cex w16sdtdh wp14">
+  <w:p>
+    <w:pPr>
+      <w:pStyle w:val="Header"/>
+    </w:pPr>
+  </w:p>
+</w:hdr>
+</file>
+
+<file path=word/header3.xml><?xml version="1.0" encoding="utf-8"?>
+<w:hdr xmlns:wpc="http://schemas.microsoft.com/office/word/2010/wordprocessingCanvas" xmlns:cx="http://schemas.microsoft.com/office/drawing/2014/chartex" xmlns:cx1="http://schemas.microsoft.com/office/drawing/2015/9/8/chartex" xmlns:cx2="http://schemas.microsoft.com/office/drawing/2015/10/21/chartex" xmlns:cx3="http://schemas.microsoft.com/office/drawing/2016/5/9/chartex" xmlns:cx4="http://schemas.microsoft.com/office/drawing/2016/5/10/chartex" xmlns:cx5="http://schemas.microsoft.com/office/drawing/2016/5/11/chartex" xmlns:cx6="http://schemas.microsoft.com/office/drawing/2016/5/12/chartex" xmlns:cx7="http://schemas.microsoft.com/office/drawing/2016/5/13/chartex" xmlns:cx8="http://schemas.microsoft.com/office/drawing/2016/5/14/chartex" xmlns:mc="http://schemas.openxmlformats.org/markup-compatibility/2006" xmlns:aink="http://schemas.microsoft.com/office/drawing/2016/ink" xmlns:am3d="http://schemas.microsoft.com/office/drawing/2017/model3d" xmlns:o="urn:schemas-microsoft-com:office:office" xmlns:r="http://schemas.openxmlformats.org/officeDocument/2006/relationships" xmlns:m="http://schemas.openxmlformats.org/officeDocument/2006/math" xmlns:v="urn:schemas-microsoft-com:vml" xmlns:wp14="http://schemas.microsoft.com/office/word/2010/wordprocessingDrawing" xmlns:wp="http://schemas.openxmlformats.org/drawingml/2006/wordprocessingDrawing" xmlns:w10="urn:schemas-microsoft-com:office:word" xmlns:w="http://schemas.openxmlformats.org/wordprocessingml/2006/main" xmlns:w14="http://schemas.microsoft.com/office/word/2010/wordml" xmlns:w15="http://schemas.microsoft.com/office/word/2012/wordml" xmlns:w16cex="http://schemas.microsoft.com/office/word/2018/wordml/cex" xmlns:w16cid="http://schemas.microsoft.com/office/word/2016/wordml/cid" xmlns:w16="http://schemas.microsoft.com/office/word/2018/wordml" xmlns:w16sdtdh="http://schemas.microsoft.com/office/word/2020/wordml/sdtdatahash" xmlns:w16se="http://schemas.microsoft.com/office/word/2015/wordml/symex" xmlns:wpg="http://schemas.microsoft.com/office/word/2010/wordprocessingGroup" xmlns:wpi="http://schemas.microsoft.com/office/word/2010/wordprocessingInk" xmlns:wne="http://schemas.microsoft.com/office/word/2006/wordml" xmlns:wps="http://schemas.microsoft.com/office/word/2010/wordprocessingShape" mc:Ignorable="w14 w15 w16se w16cid w16 w16cex w16sdtdh wp14">
+  <w:p>
+    <w:pPr>
+      <w:pStyle w:val="Header"/>
+    </w:pPr>
+  </w:p>
+</w:hdr>
 </file>
 
 <file path=word/numbering.xml><?xml version="1.0" encoding="utf-8"?>

</xml_diff>